<commit_message>
adding the exp 4 and 5
</commit_message>
<xml_diff>
--- a/results/performance.docx
+++ b/results/performance.docx
@@ -1,18 +1,18 @@
 
 <file path=word/document.xml><?xml version="1.0" encoding="utf-8"?>
-<w:document xmlns:wpc="http://schemas.microsoft.com/office/word/2010/wordprocessingCanvas" xmlns:cx="http://schemas.microsoft.com/office/drawing/2014/chartex" xmlns:cx1="http://schemas.microsoft.com/office/drawing/2015/9/8/chartex" xmlns:cx2="http://schemas.microsoft.com/office/drawing/2015/10/21/chartex" xmlns:cx3="http://schemas.microsoft.com/office/drawing/2016/5/9/chartex" xmlns:cx4="http://schemas.microsoft.com/office/drawing/2016/5/10/chartex" xmlns:cx5="http://schemas.microsoft.com/office/drawing/2016/5/11/chartex" xmlns:cx6="http://schemas.microsoft.com/office/drawing/2016/5/12/chartex" xmlns:cx7="http://schemas.microsoft.com/office/drawing/2016/5/13/chartex" xmlns:cx8="http://schemas.microsoft.com/office/drawing/2016/5/14/chartex" xmlns:mc="http://schemas.openxmlformats.org/markup-compatibility/2006" xmlns:aink="http://schemas.microsoft.com/office/drawing/2016/ink" xmlns:am3d="http://schemas.microsoft.com/office/drawing/2017/model3d" xmlns:o="urn:schemas-microsoft-com:office:office" xmlns:r="http://schemas.openxmlformats.org/officeDocument/2006/relationships" xmlns:m="http://schemas.openxmlformats.org/officeDocument/2006/math" xmlns:v="urn:schemas-microsoft-com:vml" xmlns:wp14="http://schemas.microsoft.com/office/word/2010/wordprocessingDrawing" xmlns:wp="http://schemas.openxmlformats.org/drawingml/2006/wordprocessingDrawing" xmlns:w10="urn:schemas-microsoft-com:office:word" xmlns:w="http://schemas.openxmlformats.org/wordprocessingml/2006/main" xmlns:w14="http://schemas.microsoft.com/office/word/2010/wordml" xmlns:w15="http://schemas.microsoft.com/office/word/2012/wordml" xmlns:w16cid="http://schemas.microsoft.com/office/word/2016/wordml/cid" xmlns:w16se="http://schemas.microsoft.com/office/word/2015/wordml/symex" xmlns:wpg="http://schemas.microsoft.com/office/word/2010/wordprocessingGroup" xmlns:wpi="http://schemas.microsoft.com/office/word/2010/wordprocessingInk" xmlns:wne="http://schemas.microsoft.com/office/word/2006/wordml" xmlns:wps="http://schemas.microsoft.com/office/word/2010/wordprocessingShape" mc:Ignorable="w14 w15 w16se w16cid wp14">
+<w:document xmlns:wpc="http://schemas.microsoft.com/office/word/2010/wordprocessingCanvas" xmlns:cx="http://schemas.microsoft.com/office/drawing/2014/chartex" xmlns:cx1="http://schemas.microsoft.com/office/drawing/2015/9/8/chartex" xmlns:cx2="http://schemas.microsoft.com/office/drawing/2015/10/21/chartex" xmlns:cx3="http://schemas.microsoft.com/office/drawing/2016/5/9/chartex" xmlns:cx4="http://schemas.microsoft.com/office/drawing/2016/5/10/chartex" xmlns:cx5="http://schemas.microsoft.com/office/drawing/2016/5/11/chartex" xmlns:cx6="http://schemas.microsoft.com/office/drawing/2016/5/12/chartex" xmlns:cx7="http://schemas.microsoft.com/office/drawing/2016/5/13/chartex" xmlns:cx8="http://schemas.microsoft.com/office/drawing/2016/5/14/chartex" xmlns:mc="http://schemas.openxmlformats.org/markup-compatibility/2006" xmlns:aink="http://schemas.microsoft.com/office/drawing/2016/ink" xmlns:am3d="http://schemas.microsoft.com/office/drawing/2017/model3d" xmlns:o="urn:schemas-microsoft-com:office:office" xmlns:oel="http://schemas.microsoft.com/office/2019/extlst" xmlns:r="http://schemas.openxmlformats.org/officeDocument/2006/relationships" xmlns:m="http://schemas.openxmlformats.org/officeDocument/2006/math" xmlns:v="urn:schemas-microsoft-com:vml" xmlns:wp14="http://schemas.microsoft.com/office/word/2010/wordprocessingDrawing" xmlns:wp="http://schemas.openxmlformats.org/drawingml/2006/wordprocessingDrawing" xmlns:w10="urn:schemas-microsoft-com:office:word" xmlns:w="http://schemas.openxmlformats.org/wordprocessingml/2006/main" xmlns:w14="http://schemas.microsoft.com/office/word/2010/wordml" xmlns:w15="http://schemas.microsoft.com/office/word/2012/wordml" xmlns:w16cex="http://schemas.microsoft.com/office/word/2018/wordml/cex" xmlns:w16cid="http://schemas.microsoft.com/office/word/2016/wordml/cid" xmlns:w16="http://schemas.microsoft.com/office/word/2018/wordml" xmlns:w16sdtdh="http://schemas.microsoft.com/office/word/2020/wordml/sdtdatahash" xmlns:w16se="http://schemas.microsoft.com/office/word/2015/wordml/symex" xmlns:wpg="http://schemas.microsoft.com/office/word/2010/wordprocessingGroup" xmlns:wpi="http://schemas.microsoft.com/office/word/2010/wordprocessingInk" xmlns:wne="http://schemas.microsoft.com/office/word/2006/wordml" xmlns:wps="http://schemas.microsoft.com/office/word/2010/wordprocessingShape" mc:Ignorable="w14 w15 w16se w16cid w16 w16cex w16sdtdh wp14">
   <w:body>
     <w:tbl>
       <w:tblPr>
         <w:tblStyle w:val="TableGrid"/>
-        <w:tblW w:w="0" w:type="auto"/>
+        <w:tblW w:w="13765" w:type="dxa"/>
         <w:jc w:val="center"/>
         <w:tblLayout w:type="fixed"/>
         <w:tblLook w:val="04A0" w:firstRow="1" w:lastRow="0" w:firstColumn="1" w:lastColumn="0" w:noHBand="0" w:noVBand="1"/>
       </w:tblPr>
       <w:tblGrid>
-        <w:gridCol w:w="906"/>
-        <w:gridCol w:w="1791"/>
+        <w:gridCol w:w="1980"/>
+        <w:gridCol w:w="1532"/>
         <w:gridCol w:w="1224"/>
         <w:gridCol w:w="1868"/>
         <w:gridCol w:w="4691"/>
@@ -27,7 +27,7 @@
         </w:trPr>
         <w:tc>
           <w:tcPr>
-            <w:tcW w:w="906" w:type="dxa"/>
+            <w:tcW w:w="1980" w:type="dxa"/>
           </w:tcPr>
           <w:p>
             <w:pPr>
@@ -40,7 +40,7 @@
         </w:tc>
         <w:tc>
           <w:tcPr>
-            <w:tcW w:w="1791" w:type="dxa"/>
+            <w:tcW w:w="1532" w:type="dxa"/>
             <w:vAlign w:val="center"/>
           </w:tcPr>
           <w:p>
@@ -144,7 +144,7 @@
         </w:trPr>
         <w:tc>
           <w:tcPr>
-            <w:tcW w:w="906" w:type="dxa"/>
+            <w:tcW w:w="1980" w:type="dxa"/>
             <w:vMerge w:val="restart"/>
             <w:vAlign w:val="center"/>
           </w:tcPr>
@@ -162,7 +162,7 @@
         </w:tc>
         <w:tc>
           <w:tcPr>
-            <w:tcW w:w="1791" w:type="dxa"/>
+            <w:tcW w:w="1532" w:type="dxa"/>
             <w:vAlign w:val="center"/>
           </w:tcPr>
           <w:p>
@@ -287,7 +287,7 @@
         </w:trPr>
         <w:tc>
           <w:tcPr>
-            <w:tcW w:w="906" w:type="dxa"/>
+            <w:tcW w:w="1980" w:type="dxa"/>
             <w:vMerge/>
           </w:tcPr>
           <w:p>
@@ -298,18 +298,15 @@
         </w:tc>
         <w:tc>
           <w:tcPr>
-            <w:tcW w:w="1791" w:type="dxa"/>
-            <w:vAlign w:val="center"/>
-          </w:tcPr>
-          <w:p>
-            <w:pPr>
-              <w:jc w:val="center"/>
-            </w:pPr>
-            <w:r>
-              <w:t>Experiment</w:t>
-            </w:r>
-            <w:r>
-              <w:t xml:space="preserve"> 2</w:t>
+            <w:tcW w:w="1532" w:type="dxa"/>
+            <w:vAlign w:val="center"/>
+          </w:tcPr>
+          <w:p>
+            <w:pPr>
+              <w:jc w:val="center"/>
+            </w:pPr>
+            <w:r>
+              <w:t>Experiment 2</w:t>
             </w:r>
           </w:p>
         </w:tc>
@@ -441,7 +438,7 @@
         </w:trPr>
         <w:tc>
           <w:tcPr>
-            <w:tcW w:w="906" w:type="dxa"/>
+            <w:tcW w:w="1980" w:type="dxa"/>
             <w:vMerge/>
           </w:tcPr>
           <w:p>
@@ -452,14 +449,13 @@
         </w:tc>
         <w:tc>
           <w:tcPr>
-            <w:tcW w:w="1791" w:type="dxa"/>
+            <w:tcW w:w="1532" w:type="dxa"/>
             <w:vAlign w:val="center"/>
           </w:tcPr>
           <w:p>
             <w:pPr>
               <w:jc w:val="center"/>
               <w:rPr>
-                <w:rFonts w:hint="cs"/>
                 <w:rtl/>
                 <w:lang w:bidi="ar-JO"/>
               </w:rPr>
@@ -482,7 +478,7 @@
               <w:jc w:val="center"/>
             </w:pPr>
             <w:r>
-              <w:t>Arabertv02</w:t>
+              <w:t>arabertv02</w:t>
             </w:r>
           </w:p>
         </w:tc>
@@ -582,8 +578,6 @@
             <w:r>
               <w:t>91%</w:t>
             </w:r>
-            <w:bookmarkStart w:id="0" w:name="_GoBack"/>
-            <w:bookmarkEnd w:id="0"/>
           </w:p>
         </w:tc>
       </w:tr>
@@ -594,23 +588,35 @@
         </w:trPr>
         <w:tc>
           <w:tcPr>
-            <w:tcW w:w="906" w:type="dxa"/>
-          </w:tcPr>
-          <w:p>
-            <w:pPr>
-              <w:jc w:val="center"/>
-            </w:pPr>
-          </w:p>
-        </w:tc>
-        <w:tc>
-          <w:tcPr>
-            <w:tcW w:w="1791" w:type="dxa"/>
-            <w:vAlign w:val="center"/>
-          </w:tcPr>
-          <w:p>
-            <w:pPr>
-              <w:jc w:val="center"/>
-            </w:pPr>
+            <w:tcW w:w="1980" w:type="dxa"/>
+            <w:vMerge w:val="restart"/>
+          </w:tcPr>
+          <w:p>
+            <w:pPr>
+              <w:jc w:val="center"/>
+            </w:pPr>
+            <w:proofErr w:type="spellStart"/>
+            <w:r>
+              <w:t>AJCommentsClassification</w:t>
+            </w:r>
+            <w:proofErr w:type="spellEnd"/>
+          </w:p>
+        </w:tc>
+        <w:tc>
+          <w:tcPr>
+            <w:tcW w:w="1532" w:type="dxa"/>
+            <w:vAlign w:val="center"/>
+          </w:tcPr>
+          <w:p>
+            <w:pPr>
+              <w:jc w:val="center"/>
+            </w:pPr>
+            <w:r>
+              <w:t>Experiment</w:t>
+            </w:r>
+            <w:r>
+              <w:t xml:space="preserve"> 4</w:t>
+            </w:r>
           </w:p>
         </w:tc>
         <w:tc>
@@ -622,6 +628,9 @@
             <w:pPr>
               <w:jc w:val="center"/>
             </w:pPr>
+            <w:r>
+              <w:t>arabertv02</w:t>
+            </w:r>
           </w:p>
         </w:tc>
         <w:tc>
@@ -633,6 +642,9 @@
             <w:pPr>
               <w:jc w:val="center"/>
             </w:pPr>
+            <w:r>
+              <w:t>bert-base-arabertv02</w:t>
+            </w:r>
           </w:p>
         </w:tc>
         <w:tc>
@@ -642,8 +654,30 @@
           </w:tcPr>
           <w:p>
             <w:pPr>
-              <w:jc w:val="center"/>
-            </w:pPr>
+              <w:pStyle w:val="ListParagraph"/>
+              <w:numPr>
+                <w:ilvl w:val="0"/>
+                <w:numId w:val="2"/>
+              </w:numPr>
+              <w:spacing w:after="160" w:line="259" w:lineRule="auto"/>
+              <w:jc w:val="center"/>
+            </w:pPr>
+            <w:r>
+              <w:t>Original dataset without any addition on the pipeline</w:t>
+            </w:r>
+          </w:p>
+          <w:p>
+            <w:pPr>
+              <w:pStyle w:val="ListParagraph"/>
+              <w:numPr>
+                <w:ilvl w:val="0"/>
+                <w:numId w:val="2"/>
+              </w:numPr>
+              <w:jc w:val="center"/>
+            </w:pPr>
+            <w:r>
+              <w:t>deletion of the punctuation</w:t>
+            </w:r>
           </w:p>
         </w:tc>
         <w:tc>
@@ -655,6 +689,12 @@
             <w:pPr>
               <w:jc w:val="center"/>
             </w:pPr>
+            <w:r>
+              <w:t>82.94%</w:t>
+            </w:r>
+            <w:r>
+              <w:t xml:space="preserve">      </w:t>
+            </w:r>
           </w:p>
         </w:tc>
         <w:tc>
@@ -666,6 +706,15 @@
             <w:pPr>
               <w:jc w:val="center"/>
             </w:pPr>
+            <w:r>
+              <w:t>8</w:t>
+            </w:r>
+            <w:r>
+              <w:t>1.7</w:t>
+            </w:r>
+            <w:r>
+              <w:t>%</w:t>
+            </w:r>
           </w:p>
         </w:tc>
         <w:tc>
@@ -677,11 +726,177 @@
             <w:pPr>
               <w:jc w:val="center"/>
             </w:pPr>
+            <w:r>
+              <w:t>88%</w:t>
+            </w:r>
+          </w:p>
+        </w:tc>
+      </w:tr>
+      <w:tr>
+        <w:trPr>
+          <w:trHeight w:val="262"/>
+          <w:jc w:val="center"/>
+        </w:trPr>
+        <w:tc>
+          <w:tcPr>
+            <w:tcW w:w="1980" w:type="dxa"/>
+            <w:vMerge/>
+          </w:tcPr>
+          <w:p>
+            <w:pPr>
+              <w:jc w:val="center"/>
+            </w:pPr>
+          </w:p>
+        </w:tc>
+        <w:tc>
+          <w:tcPr>
+            <w:tcW w:w="1532" w:type="dxa"/>
+            <w:vAlign w:val="center"/>
+          </w:tcPr>
+          <w:p>
+            <w:pPr>
+              <w:jc w:val="center"/>
+            </w:pPr>
+            <w:r>
+              <w:t xml:space="preserve">Experiment </w:t>
+            </w:r>
+            <w:r>
+              <w:t>5</w:t>
+            </w:r>
+          </w:p>
+        </w:tc>
+        <w:tc>
+          <w:tcPr>
+            <w:tcW w:w="1224" w:type="dxa"/>
+            <w:vAlign w:val="center"/>
+          </w:tcPr>
+          <w:p>
+            <w:pPr>
+              <w:jc w:val="center"/>
+            </w:pPr>
+            <w:r>
+              <w:t>arabertv02</w:t>
+            </w:r>
+          </w:p>
+        </w:tc>
+        <w:tc>
+          <w:tcPr>
+            <w:tcW w:w="1868" w:type="dxa"/>
+            <w:vAlign w:val="center"/>
+          </w:tcPr>
+          <w:p>
+            <w:pPr>
+              <w:jc w:val="center"/>
+            </w:pPr>
+            <w:r>
+              <w:t>bert-base-arabertv02</w:t>
+            </w:r>
+          </w:p>
+        </w:tc>
+        <w:tc>
+          <w:tcPr>
+            <w:tcW w:w="4691" w:type="dxa"/>
+            <w:vAlign w:val="center"/>
+          </w:tcPr>
+          <w:p>
+            <w:pPr>
+              <w:pStyle w:val="ListParagraph"/>
+              <w:numPr>
+                <w:ilvl w:val="0"/>
+                <w:numId w:val="2"/>
+              </w:numPr>
+            </w:pPr>
+            <w:r>
+              <w:t xml:space="preserve">without </w:t>
+            </w:r>
+            <w:r>
+              <w:t>removing</w:t>
+            </w:r>
+            <w:r>
+              <w:t xml:space="preserve"> punctuations</w:t>
+            </w:r>
+          </w:p>
+          <w:p>
+            <w:pPr>
+              <w:pStyle w:val="ListParagraph"/>
+              <w:numPr>
+                <w:ilvl w:val="0"/>
+                <w:numId w:val="2"/>
+              </w:numPr>
+            </w:pPr>
+            <w:r>
+              <w:t>without data augmentation</w:t>
+            </w:r>
+          </w:p>
+        </w:tc>
+        <w:tc>
+          <w:tcPr>
+            <w:tcW w:w="998" w:type="dxa"/>
+            <w:vAlign w:val="center"/>
+          </w:tcPr>
+          <w:p>
+            <w:pPr>
+              <w:jc w:val="center"/>
+            </w:pPr>
+            <w:r>
+              <w:t>82.72%</w:t>
+            </w:r>
+          </w:p>
+        </w:tc>
+        <w:tc>
+          <w:tcPr>
+            <w:tcW w:w="875" w:type="dxa"/>
+            <w:vAlign w:val="center"/>
+          </w:tcPr>
+          <w:p>
+            <w:pPr>
+              <w:jc w:val="center"/>
+            </w:pPr>
+            <w:r>
+              <w:t>81</w:t>
+            </w:r>
+            <w:r>
+              <w:t>.</w:t>
+            </w:r>
+            <w:r>
+              <w:t>42</w:t>
+            </w:r>
+            <w:r>
+              <w:t>%</w:t>
+            </w:r>
+          </w:p>
+        </w:tc>
+        <w:tc>
+          <w:tcPr>
+            <w:tcW w:w="597" w:type="dxa"/>
+            <w:vAlign w:val="center"/>
+          </w:tcPr>
+          <w:p>
+            <w:pPr>
+              <w:jc w:val="center"/>
+            </w:pPr>
+            <w:r>
+              <w:t>89</w:t>
+            </w:r>
+            <w:r>
+              <w:t>%</w:t>
+            </w:r>
+            <w:r>
+              <w:t xml:space="preserve">  </w:t>
+            </w:r>
           </w:p>
         </w:tc>
       </w:tr>
     </w:tbl>
-    <w:p/>
+    <w:p>
+      <w:pPr>
+        <w:rPr>
+          <w:rFonts w:hint="cs"/>
+          <w:rtl/>
+          <w:lang w:bidi="ar-JO"/>
+        </w:rPr>
+      </w:pPr>
+    </w:p>
     <w:sectPr>
       <w:pgSz w:w="15840" w:h="12240" w:orient="landscape"/>
       <w:pgMar w:top="1440" w:right="1440" w:bottom="1440" w:left="1440" w:header="720" w:footer="720" w:gutter="0"/>
@@ -693,11 +908,11 @@
 </file>
 
 <file path=word/numbering.xml><?xml version="1.0" encoding="utf-8"?>
-<w:numbering xmlns:wpc="http://schemas.microsoft.com/office/word/2010/wordprocessingCanvas" xmlns:cx="http://schemas.microsoft.com/office/drawing/2014/chartex" xmlns:cx1="http://schemas.microsoft.com/office/drawing/2015/9/8/chartex" xmlns:cx2="http://schemas.microsoft.com/office/drawing/2015/10/21/chartex" xmlns:cx3="http://schemas.microsoft.com/office/drawing/2016/5/9/chartex" xmlns:cx4="http://schemas.microsoft.com/office/drawing/2016/5/10/chartex" xmlns:cx5="http://schemas.microsoft.com/office/drawing/2016/5/11/chartex" xmlns:cx6="http://schemas.microsoft.com/office/drawing/2016/5/12/chartex" xmlns:cx7="http://schemas.microsoft.com/office/drawing/2016/5/13/chartex" xmlns:cx8="http://schemas.microsoft.com/office/drawing/2016/5/14/chartex" xmlns:mc="http://schemas.openxmlformats.org/markup-compatibility/2006" xmlns:aink="http://schemas.microsoft.com/office/drawing/2016/ink" xmlns:am3d="http://schemas.microsoft.com/office/drawing/2017/model3d" xmlns:o="urn:schemas-microsoft-com:office:office" xmlns:r="http://schemas.openxmlformats.org/officeDocument/2006/relationships" xmlns:m="http://schemas.openxmlformats.org/officeDocument/2006/math" xmlns:v="urn:schemas-microsoft-com:vml" xmlns:wp14="http://schemas.microsoft.com/office/word/2010/wordprocessingDrawing" xmlns:wp="http://schemas.openxmlformats.org/drawingml/2006/wordprocessingDrawing" xmlns:w10="urn:schemas-microsoft-com:office:word" xmlns:w="http://schemas.openxmlformats.org/wordprocessingml/2006/main" xmlns:w14="http://schemas.microsoft.com/office/word/2010/wordml" xmlns:w15="http://schemas.microsoft.com/office/word/2012/wordml" xmlns:w16cid="http://schemas.microsoft.com/office/word/2016/wordml/cid" xmlns:w16se="http://schemas.microsoft.com/office/word/2015/wordml/symex" xmlns:wpg="http://schemas.microsoft.com/office/word/2010/wordprocessingGroup" xmlns:wpi="http://schemas.microsoft.com/office/word/2010/wordprocessingInk" xmlns:wne="http://schemas.microsoft.com/office/word/2006/wordml" xmlns:wps="http://schemas.microsoft.com/office/word/2010/wordprocessingShape" mc:Ignorable="w14 w15 w16se w16cid wp14">
+<w:numbering xmlns:wpc="http://schemas.microsoft.com/office/word/2010/wordprocessingCanvas" xmlns:cx="http://schemas.microsoft.com/office/drawing/2014/chartex" xmlns:cx1="http://schemas.microsoft.com/office/drawing/2015/9/8/chartex" xmlns:cx2="http://schemas.microsoft.com/office/drawing/2015/10/21/chartex" xmlns:cx3="http://schemas.microsoft.com/office/drawing/2016/5/9/chartex" xmlns:cx4="http://schemas.microsoft.com/office/drawing/2016/5/10/chartex" xmlns:cx5="http://schemas.microsoft.com/office/drawing/2016/5/11/chartex" xmlns:cx6="http://schemas.microsoft.com/office/drawing/2016/5/12/chartex" xmlns:cx7="http://schemas.microsoft.com/office/drawing/2016/5/13/chartex" xmlns:cx8="http://schemas.microsoft.com/office/drawing/2016/5/14/chartex" xmlns:mc="http://schemas.openxmlformats.org/markup-compatibility/2006" xmlns:aink="http://schemas.microsoft.com/office/drawing/2016/ink" xmlns:am3d="http://schemas.microsoft.com/office/drawing/2017/model3d" xmlns:o="urn:schemas-microsoft-com:office:office" xmlns:oel="http://schemas.microsoft.com/office/2019/extlst" xmlns:r="http://schemas.openxmlformats.org/officeDocument/2006/relationships" xmlns:m="http://schemas.openxmlformats.org/officeDocument/2006/math" xmlns:v="urn:schemas-microsoft-com:vml" xmlns:wp14="http://schemas.microsoft.com/office/word/2010/wordprocessingDrawing" xmlns:wp="http://schemas.openxmlformats.org/drawingml/2006/wordprocessingDrawing" xmlns:w10="urn:schemas-microsoft-com:office:word" xmlns:w="http://schemas.openxmlformats.org/wordprocessingml/2006/main" xmlns:w14="http://schemas.microsoft.com/office/word/2010/wordml" xmlns:w15="http://schemas.microsoft.com/office/word/2012/wordml" xmlns:w16cex="http://schemas.microsoft.com/office/word/2018/wordml/cex" xmlns:w16cid="http://schemas.microsoft.com/office/word/2016/wordml/cid" xmlns:w16="http://schemas.microsoft.com/office/word/2018/wordml" xmlns:w16sdtdh="http://schemas.microsoft.com/office/word/2020/wordml/sdtdatahash" xmlns:w16se="http://schemas.microsoft.com/office/word/2015/wordml/symex" xmlns:wpg="http://schemas.microsoft.com/office/word/2010/wordprocessingGroup" xmlns:wpi="http://schemas.microsoft.com/office/word/2010/wordprocessingInk" xmlns:wne="http://schemas.microsoft.com/office/word/2006/wordml" xmlns:wps="http://schemas.microsoft.com/office/word/2010/wordprocessingShape" mc:Ignorable="w14 w15 w16se w16cid w16 w16cex w16sdtdh wp14">
   <w:abstractNum w:abstractNumId="0" w15:restartNumberingAfterBreak="0">
     <w:nsid w:val="75E814B5"/>
     <w:multiLevelType w:val="hybridMultilevel"/>
-    <w:tmpl w:val="2C901F88"/>
+    <w:tmpl w:val="94561570"/>
     <w:lvl w:ilvl="0" w:tplc="04090001">
       <w:start w:val="1"/>
       <w:numFmt w:val="bullet"/>
@@ -920,17 +1135,17 @@
       </w:rPr>
     </w:lvl>
   </w:abstractNum>
-  <w:num w:numId="1">
+  <w:num w:numId="1" w16cid:durableId="2022195706">
     <w:abstractNumId w:val="1"/>
   </w:num>
-  <w:num w:numId="2">
+  <w:num w:numId="2" w16cid:durableId="1974821601">
     <w:abstractNumId w:val="0"/>
   </w:num>
 </w:numbering>
 </file>
 
 <file path=word/styles.xml><?xml version="1.0" encoding="utf-8"?>
-<w:styles xmlns:mc="http://schemas.openxmlformats.org/markup-compatibility/2006" xmlns:r="http://schemas.openxmlformats.org/officeDocument/2006/relationships" xmlns:w="http://schemas.openxmlformats.org/wordprocessingml/2006/main" xmlns:w14="http://schemas.microsoft.com/office/word/2010/wordml" xmlns:w15="http://schemas.microsoft.com/office/word/2012/wordml" xmlns:w16cid="http://schemas.microsoft.com/office/word/2016/wordml/cid" xmlns:w16se="http://schemas.microsoft.com/office/word/2015/wordml/symex" mc:Ignorable="w14 w15 w16se w16cid">
+<w:styles xmlns:mc="http://schemas.openxmlformats.org/markup-compatibility/2006" xmlns:r="http://schemas.openxmlformats.org/officeDocument/2006/relationships" xmlns:w="http://schemas.openxmlformats.org/wordprocessingml/2006/main" xmlns:w14="http://schemas.microsoft.com/office/word/2010/wordml" xmlns:w15="http://schemas.microsoft.com/office/word/2012/wordml" xmlns:w16cex="http://schemas.microsoft.com/office/word/2018/wordml/cex" xmlns:w16cid="http://schemas.microsoft.com/office/word/2016/wordml/cid" xmlns:w16="http://schemas.microsoft.com/office/word/2018/wordml" xmlns:w16sdtdh="http://schemas.microsoft.com/office/word/2020/wordml/sdtdatahash" xmlns:w16se="http://schemas.microsoft.com/office/word/2015/wordml/symex" mc:Ignorable="w14 w15 w16se w16cid w16 w16cex w16sdtdh">
   <w:docDefaults>
     <w:rPrDefault>
       <w:rPr>
@@ -946,7 +1161,7 @@
       </w:pPr>
     </w:pPrDefault>
   </w:docDefaults>
-  <w:latentStyles w:defLockedState="0" w:defUIPriority="99" w:defSemiHidden="0" w:defUnhideWhenUsed="0" w:defQFormat="0" w:count="375">
+  <w:latentStyles w:defLockedState="0" w:defUIPriority="99" w:defSemiHidden="0" w:defUnhideWhenUsed="0" w:defQFormat="0" w:count="376">
     <w:lsdException w:name="Normal" w:uiPriority="0" w:qFormat="1"/>
     <w:lsdException w:name="heading 1" w:uiPriority="9" w:qFormat="1"/>
     <w:lsdException w:name="heading 2" w:semiHidden="1" w:uiPriority="9" w:unhideWhenUsed="1" w:qFormat="1"/>
@@ -1052,7 +1267,6 @@
     <w:lsdException w:name="HTML Sample" w:semiHidden="1" w:unhideWhenUsed="1"/>
     <w:lsdException w:name="HTML Typewriter" w:semiHidden="1" w:unhideWhenUsed="1"/>
     <w:lsdException w:name="HTML Variable" w:semiHidden="1" w:unhideWhenUsed="1"/>
-    <w:lsdException w:name="Normal Table" w:semiHidden="1" w:unhideWhenUsed="1"/>
     <w:lsdException w:name="annotation subject" w:semiHidden="1" w:unhideWhenUsed="1"/>
     <w:lsdException w:name="No List" w:semiHidden="1" w:unhideWhenUsed="1"/>
     <w:lsdException w:name="Outline List 1" w:semiHidden="1" w:unhideWhenUsed="1"/>
@@ -1099,10 +1313,8 @@
     <w:lsdException w:name="Table Subtle 2" w:semiHidden="1" w:unhideWhenUsed="1"/>
     <w:lsdException w:name="Table Web 1" w:semiHidden="1" w:unhideWhenUsed="1"/>
     <w:lsdException w:name="Table Web 2" w:semiHidden="1" w:unhideWhenUsed="1"/>
-    <w:lsdException w:name="Table Web 3" w:semiHidden="1" w:unhideWhenUsed="1"/>
     <w:lsdException w:name="Balloon Text" w:semiHidden="1" w:unhideWhenUsed="1"/>
     <w:lsdException w:name="Table Grid" w:uiPriority="39"/>
-    <w:lsdException w:name="Table Theme" w:semiHidden="1" w:unhideWhenUsed="1"/>
     <w:lsdException w:name="Placeholder Text" w:semiHidden="1"/>
     <w:lsdException w:name="No Spacing" w:uiPriority="1" w:qFormat="1"/>
     <w:lsdException w:name="Light Shading" w:uiPriority="60"/>
@@ -1322,10 +1534,12 @@
     <w:lsdException w:name="Smart Hyperlink" w:semiHidden="1" w:unhideWhenUsed="1"/>
     <w:lsdException w:name="Hashtag" w:semiHidden="1" w:unhideWhenUsed="1"/>
     <w:lsdException w:name="Unresolved Mention" w:semiHidden="1" w:unhideWhenUsed="1"/>
+    <w:lsdException w:name="Smart Link" w:semiHidden="1" w:unhideWhenUsed="1"/>
   </w:latentStyles>
   <w:style w:type="paragraph" w:default="1" w:styleId="Normal">
     <w:name w:val="Normal"/>
     <w:qFormat/>
+    <w:rsid w:val="00E1044F"/>
   </w:style>
   <w:style w:type="character" w:default="1" w:styleId="DefaultParagraphFont">
     <w:name w:val="Default Paragraph Font"/>

</xml_diff>